<commit_message>
Incremental update of the whitepaper
</commit_message>
<xml_diff>
--- a/CODEified-TheWhitepaper.docx
+++ b/CODEified-TheWhitepaper.docx
@@ -116,7 +116,7 @@
         <w:rPr>
           <w:rtl w:val="0"/>
         </w:rPr>
-        <w:t xml:space="preserve">With that in mind, everything in this document is simply my opinion of how this thing could work.  My best guess of how to organize our discussion and frame the Constitution.  I am not arrogant enough to assume that I can do this by myself, nor that everything in here is “correct” or “fact.”  It is simply my understanding of this idea.  An idea I was blessed with having, but it could have been gifted to anyone.  This is just where I have chosen to start.  I pose that everything in this document, and the project should be open source and up for vote.</w:t>
+        <w:t xml:space="preserve">With that in mind, everything in this document is simply my opinion of how this thing could work.  My best guess of how to organize our discussion and frame the a new Constitution.  I am not arrogant enough to assume that I can do this by myself, nor that everything in here is “correct” or “fact.”  It is simply my understanding of this idea.  An idea I was blessed with having, but it could have been gifted to anyone.  This is just where I have chosen to start.  I pose that everything in this document, and the project should be open source and up for vote.</w:t>
       </w:r>
     </w:p>
     <w:p>
@@ -490,7 +490,7 @@
         <w:rPr>
           <w:rtl w:val="0"/>
         </w:rPr>
-        <w:t xml:space="preserve">Frustration is all around us.  Government at the moment is both the problem and the purported solution.  What I say is that we have not figured out how to make a “perfect” government, no less have we come to agreement on what government should even be doing.  If you are reading this may, I assume that you agree?  I do not have all of the answers.  I do believe that, just like the framers of the original constitution, if we work together we can figure out a solution.  The Freedom Project is my idea for how we can work together to find a more perfect union.</w:t>
+        <w:t xml:space="preserve">Frustration is all around us.  Government at the moment is both the problem and the purported solution.  What I say is that we have not figured out how to make a “perfect” government, no less have we come to agreement on what government should even be doing.  If you are reading this, may I assume that you agree?  I do not have all of the answers.  I do believe that, just like the framers of the original constitution, if we work together we can figure out a solution.  The Freedom Project is my idea for how we can work together to find a more perfect union.</w:t>
       </w:r>
     </w:p>
     <w:p>
@@ -696,7 +696,7 @@
           <w:rtl w:val="0"/>
         </w:rPr>
         <w:tab/>
-        <w:t xml:space="preserve">While we don’t get to choose what inputs the environment provides us, we do get to choose what to do with it.  This choice is a critical concept.  The choices that we make with each idea that matters.  Thus within the context of CODEified we will choose what to do with ideas. How the system will wrap their representations to become beliefs, principles, rules and laws.  For purposes of CODEified the following definitions will need to be specified: Idea, Belief, Understand, Principle, Rule, Law and Will</w:t>
+        <w:t xml:space="preserve">While we don’t get to choose what inputs the environment provides us, we do get to choose what to do with it.  This choice is a critical concept.  The choices that we make with each idea that matters.  Thus within the context of CODEified we will choose what to do with ideas. How the system will wrap their representations to become beliefs, principles, rules and laws and thus how the system will aggregate the information.  For purposes of CODEified the following definitions will need to be specified: Idea, Belief, Belief System, Understand, Principle, Rule, Law and Will. </w:t>
       </w:r>
     </w:p>
     <w:p>
@@ -721,29 +721,29 @@
           <w:szCs w:val="24"/>
           <w:rtl w:val="0"/>
         </w:rPr>
-        <w:t xml:space="preserve">Belief System</w:t>
-      </w:r>
-      <w:r>
-        <w:rPr>
-          <w:rtl w:val="0"/>
-        </w:rPr>
-      </w:r>
-    </w:p>
-    <w:p>
-      <w:pPr>
-        <w:ind w:firstLine="720"/>
-        <w:contextualSpacing w:val="0"/>
-      </w:pPr>
-      <w:r>
-        <w:rPr>
-          <w:rtl w:val="0"/>
-        </w:rPr>
-        <w:t xml:space="preserve">I am not completely comfortable with this term nor definition, but it needs to be defined to allow for other definitions below.  It is similar to the lens of perception, or more accurately it is a part of it.  It is the representation of the sum total of ideas and information that we have taken in and wired up, so to speak.  In the physical world it is how our consciousness views and comprehends the world around us.  It was formed by how ideas, memories, etc. were physically connected to each other within the mind.  Within CODEified it represents the ideas we have taken in as beliefs along with their programmatic, relative associations with each other.  </w:t>
-      </w:r>
-    </w:p>
-    <w:p>
-      <w:pPr>
-        <w:ind w:firstLine="720"/>
+        <w:t xml:space="preserve">Idea</w:t>
+      </w:r>
+      <w:r>
+        <w:rPr>
+          <w:rtl w:val="0"/>
+        </w:rPr>
+      </w:r>
+    </w:p>
+    <w:p>
+      <w:pPr>
+        <w:ind w:left="0" w:firstLine="720"/>
+        <w:contextualSpacing w:val="0"/>
+      </w:pPr>
+      <w:r>
+        <w:rPr>
+          <w:rtl w:val="0"/>
+        </w:rPr>
+        <w:t xml:space="preserve">It all begins with an idea. I pose that ideas are the fundamental quantity on which everything else is based.  Ideas are topics or concepts that may be incorporated into our minds and thus our representation of the world.  Just because something is an idea does not mean that it has been comprehended, nor held as useful to an individual.  In order for an idea to be used further we must process that idea, through belief and/or understanding.  We must choose what to do with each idea.  Again choice being critical to the process.  Should we hold it, accept it, reject it, use it, act upon it or not to incorporate it further into our understanding of the world.</w:t>
+      </w:r>
+    </w:p>
+    <w:p>
+      <w:pPr>
+        <w:ind w:left="0" w:firstLine="0"/>
         <w:contextualSpacing w:val="0"/>
       </w:pPr>
       <w:r>
@@ -763,29 +763,193 @@
           <w:szCs w:val="24"/>
           <w:rtl w:val="0"/>
         </w:rPr>
-        <w:t xml:space="preserve">Idea</w:t>
-      </w:r>
-      <w:r>
-        <w:rPr>
-          <w:rtl w:val="0"/>
-        </w:rPr>
-      </w:r>
-    </w:p>
-    <w:p>
-      <w:pPr>
-        <w:ind w:left="0" w:firstLine="720"/>
-        <w:contextualSpacing w:val="0"/>
-      </w:pPr>
-      <w:r>
-        <w:rPr>
-          <w:rtl w:val="0"/>
-        </w:rPr>
-        <w:t xml:space="preserve">It all begins with an idea. I pose that ideas are the fundamental quantity on which everything else in the system is based.  Ideas are topics or concepts that may be incorporated into the document.  “I will not kill another human” is an idea.  Just because something is an idea does not mean that it is understood, nor useful. In order for an idea to be used further we must process that idea, through understanding or discussion.  We must choose what to do with each idea though. Should we hold it, accept it, reject it, use it, act upon it or not, etc. Again choice being critical to the process.</w:t>
+        <w:t xml:space="preserve">Belief</w:t>
+      </w:r>
+      <w:r>
+        <w:rPr>
+          <w:rtl w:val="0"/>
+        </w:rPr>
       </w:r>
     </w:p>
     <w:p>
       <w:pPr>
         <w:ind w:left="0" w:firstLine="0"/>
+        <w:contextualSpacing w:val="0"/>
+      </w:pPr>
+      <w:r>
+        <w:rPr>
+          <w:rtl w:val="0"/>
+        </w:rPr>
+        <w:tab/>
+        <w:t xml:space="preserve">Beliefs are ideas at their core, but more importantly they are ideas that the individual has taken into their understanding.  Ones that have been brought in and physically wired in our brains.  It is only after an ideas is held as part of our understanding that we can build upon them to further our understanding of the world.  We as humans use relation to understand the world around us.  Our brains are non-linear, biological, relational databases.  We relate one idea to another on a physiological level when the axon of one neuron connects to another neuron allowing association.</w:t>
+      </w:r>
+    </w:p>
+    <w:p>
+      <w:pPr>
+        <w:ind w:left="0" w:firstLine="0"/>
+        <w:contextualSpacing w:val="0"/>
+      </w:pPr>
+      <w:r>
+        <w:rPr>
+          <w:rtl w:val="0"/>
+        </w:rPr>
+      </w:r>
+    </w:p>
+    <w:p>
+      <w:pPr>
+        <w:numPr>
+          <w:ilvl w:val="0"/>
+          <w:numId w:val="2"/>
+        </w:numPr>
+        <w:ind w:left="720" w:hanging="360"/>
+        <w:contextualSpacing w:val="1"/>
+        <w:rPr>
+          <w:u w:val="none"/>
+        </w:rPr>
+      </w:pPr>
+      <w:r>
+        <w:rPr>
+          <w:rtl w:val="0"/>
+        </w:rPr>
+        <w:t xml:space="preserve">Pain is a physiological negative reinforcement to protect ourselves</w:t>
+      </w:r>
+    </w:p>
+    <w:p>
+      <w:pPr>
+        <w:numPr>
+          <w:ilvl w:val="0"/>
+          <w:numId w:val="2"/>
+        </w:numPr>
+        <w:ind w:left="720" w:hanging="360"/>
+        <w:contextualSpacing w:val="1"/>
+        <w:rPr/>
+      </w:pPr>
+      <w:r>
+        <w:rPr>
+          <w:rtl w:val="0"/>
+        </w:rPr>
+        <w:t xml:space="preserve">Being hurt is painful</w:t>
+      </w:r>
+    </w:p>
+    <w:p>
+      <w:pPr>
+        <w:numPr>
+          <w:ilvl w:val="0"/>
+          <w:numId w:val="2"/>
+        </w:numPr>
+        <w:ind w:left="720" w:hanging="360"/>
+        <w:contextualSpacing w:val="1"/>
+        <w:rPr>
+          <w:u w:val="none"/>
+        </w:rPr>
+      </w:pPr>
+      <w:r>
+        <w:rPr>
+          <w:rtl w:val="0"/>
+        </w:rPr>
+        <w:t xml:space="preserve">When my skin gets burned it hurts</w:t>
+      </w:r>
+    </w:p>
+    <w:p>
+      <w:pPr>
+        <w:numPr>
+          <w:ilvl w:val="0"/>
+          <w:numId w:val="2"/>
+        </w:numPr>
+        <w:ind w:left="720" w:hanging="360"/>
+        <w:contextualSpacing w:val="1"/>
+        <w:rPr>
+          <w:u w:val="none"/>
+        </w:rPr>
+      </w:pPr>
+      <w:r>
+        <w:rPr>
+          <w:rtl w:val="0"/>
+        </w:rPr>
+        <w:t xml:space="preserve">Hot things will burn me</w:t>
+      </w:r>
+    </w:p>
+    <w:p>
+      <w:pPr>
+        <w:numPr>
+          <w:ilvl w:val="0"/>
+          <w:numId w:val="2"/>
+        </w:numPr>
+        <w:ind w:left="720" w:hanging="360"/>
+        <w:contextualSpacing w:val="1"/>
+        <w:rPr>
+          <w:u w:val="none"/>
+        </w:rPr>
+      </w:pPr>
+      <w:r>
+        <w:rPr>
+          <w:rtl w:val="0"/>
+        </w:rPr>
+        <w:t xml:space="preserve">When things glow red they are hot</w:t>
+      </w:r>
+    </w:p>
+    <w:p>
+      <w:pPr>
+        <w:numPr>
+          <w:ilvl w:val="0"/>
+          <w:numId w:val="2"/>
+        </w:numPr>
+        <w:ind w:left="720" w:hanging="360"/>
+        <w:contextualSpacing w:val="1"/>
+        <w:rPr>
+          <w:u w:val="none"/>
+        </w:rPr>
+      </w:pPr>
+      <w:r>
+        <w:rPr>
+          <w:rtl w:val="0"/>
+        </w:rPr>
+        <w:t xml:space="preserve">The stove glows red</w:t>
+      </w:r>
+    </w:p>
+    <w:p>
+      <w:pPr>
+        <w:numPr>
+          <w:ilvl w:val="0"/>
+          <w:numId w:val="2"/>
+        </w:numPr>
+        <w:ind w:left="720" w:hanging="360"/>
+        <w:contextualSpacing w:val="1"/>
+        <w:rPr>
+          <w:u w:val="none"/>
+        </w:rPr>
+      </w:pPr>
+      <w:r>
+        <w:rPr>
+          <w:rtl w:val="0"/>
+        </w:rPr>
+        <w:t xml:space="preserve">If I touch the stove it will be a negatively reinforced action</w:t>
+      </w:r>
+    </w:p>
+    <w:p>
+      <w:pPr>
+        <w:contextualSpacing w:val="0"/>
+      </w:pPr>
+      <w:r>
+        <w:rPr>
+          <w:rtl w:val="0"/>
+        </w:rPr>
+      </w:r>
+    </w:p>
+    <w:p>
+      <w:pPr>
+        <w:contextualSpacing w:val="0"/>
+      </w:pPr>
+      <w:r>
+        <w:rPr>
+          <w:rtl w:val="0"/>
+        </w:rPr>
+        <w:tab/>
+        <w:t xml:space="preserve">While a juvenile example, it is one to which we can all relate. Relation is critical because of how our brain physically works and also the frame of reference from which we all understand the world.  When we see something new our brains search through our understanding and relates it to our existing understanding.  We can then choose to hold it so it can be incorporated into our overall understanding of the world or we discard it as non-essential.  In kind a digital belief is the representation of this process.  Only after something is held as a belief can it be related to other ideas and used to further our understanding or guide our behavior.</w:t>
+      </w:r>
+    </w:p>
+    <w:p>
+      <w:pPr>
         <w:contextualSpacing w:val="0"/>
       </w:pPr>
       <w:r>
@@ -805,217 +969,24 @@
           <w:szCs w:val="24"/>
           <w:rtl w:val="0"/>
         </w:rPr>
-        <w:t xml:space="preserve">Belief</w:t>
-      </w:r>
-      <w:r>
-        <w:rPr>
-          <w:rtl w:val="0"/>
-        </w:rPr>
-      </w:r>
-    </w:p>
-    <w:p>
-      <w:pPr>
-        <w:ind w:left="0" w:firstLine="0"/>
-        <w:contextualSpacing w:val="0"/>
-      </w:pPr>
-      <w:r>
-        <w:rPr>
-          <w:rtl w:val="0"/>
-        </w:rPr>
-        <w:tab/>
-        <w:t xml:space="preserve">Beliefs are ideas at their core, but more importantly they are ideas that the individual has taken into their understanding.  It is only after an ideas is held as part of our understanding that we can build upon them or use them to help guide our actions.  We as humans use relation to understand the world around us.  Our brains are non-linear, biological, relational databases.  We relate one idea to another on a physiological level when the axon of one neuron connects to another neuron.  It’s how the brain physically works. </w:t>
-      </w:r>
-    </w:p>
-    <w:p>
-      <w:pPr>
-        <w:ind w:left="0" w:firstLine="0"/>
-        <w:contextualSpacing w:val="0"/>
-      </w:pPr>
-      <w:r>
-        <w:rPr>
-          <w:rtl w:val="0"/>
-        </w:rPr>
-      </w:r>
-    </w:p>
-    <w:p>
-      <w:pPr>
-        <w:numPr>
-          <w:ilvl w:val="0"/>
-          <w:numId w:val="2"/>
-        </w:numPr>
-        <w:ind w:left="720" w:hanging="360"/>
-        <w:contextualSpacing w:val="1"/>
-        <w:rPr>
-          <w:u w:val="none"/>
-        </w:rPr>
-      </w:pPr>
-      <w:r>
-        <w:rPr>
-          <w:rtl w:val="0"/>
-        </w:rPr>
-        <w:t xml:space="preserve">Pain is a physiological negative reinforcement to protect ourselves</w:t>
-      </w:r>
-    </w:p>
-    <w:p>
-      <w:pPr>
-        <w:numPr>
-          <w:ilvl w:val="0"/>
-          <w:numId w:val="2"/>
-        </w:numPr>
-        <w:ind w:left="720" w:hanging="360"/>
-        <w:contextualSpacing w:val="1"/>
-        <w:rPr/>
-      </w:pPr>
-      <w:r>
-        <w:rPr>
-          <w:rtl w:val="0"/>
-        </w:rPr>
-        <w:t xml:space="preserve">Being hurt is painful</w:t>
-      </w:r>
-    </w:p>
-    <w:p>
-      <w:pPr>
-        <w:numPr>
-          <w:ilvl w:val="0"/>
-          <w:numId w:val="2"/>
-        </w:numPr>
-        <w:ind w:left="720" w:hanging="360"/>
-        <w:contextualSpacing w:val="1"/>
-        <w:rPr>
-          <w:u w:val="none"/>
-        </w:rPr>
-      </w:pPr>
-      <w:r>
-        <w:rPr>
-          <w:rtl w:val="0"/>
-        </w:rPr>
-        <w:t xml:space="preserve">When my skin gets burned it hurts</w:t>
-      </w:r>
-    </w:p>
-    <w:p>
-      <w:pPr>
-        <w:numPr>
-          <w:ilvl w:val="0"/>
-          <w:numId w:val="2"/>
-        </w:numPr>
-        <w:ind w:left="720" w:hanging="360"/>
-        <w:contextualSpacing w:val="1"/>
-        <w:rPr>
-          <w:u w:val="none"/>
-        </w:rPr>
-      </w:pPr>
-      <w:r>
-        <w:rPr>
-          <w:rtl w:val="0"/>
-        </w:rPr>
-        <w:t xml:space="preserve">Hot things will burn me</w:t>
-      </w:r>
-    </w:p>
-    <w:p>
-      <w:pPr>
-        <w:numPr>
-          <w:ilvl w:val="0"/>
-          <w:numId w:val="2"/>
-        </w:numPr>
-        <w:ind w:left="720" w:hanging="360"/>
-        <w:contextualSpacing w:val="1"/>
-        <w:rPr>
-          <w:u w:val="none"/>
-        </w:rPr>
-      </w:pPr>
-      <w:r>
-        <w:rPr>
-          <w:rtl w:val="0"/>
-        </w:rPr>
-        <w:t xml:space="preserve">When things glow red they are hot</w:t>
-      </w:r>
-    </w:p>
-    <w:p>
-      <w:pPr>
-        <w:numPr>
-          <w:ilvl w:val="0"/>
-          <w:numId w:val="2"/>
-        </w:numPr>
-        <w:ind w:left="720" w:hanging="360"/>
-        <w:contextualSpacing w:val="1"/>
-        <w:rPr>
-          <w:u w:val="none"/>
-        </w:rPr>
-      </w:pPr>
-      <w:r>
-        <w:rPr>
-          <w:rtl w:val="0"/>
-        </w:rPr>
-        <w:t xml:space="preserve">The stove glows red</w:t>
-      </w:r>
-    </w:p>
-    <w:p>
-      <w:pPr>
-        <w:numPr>
-          <w:ilvl w:val="0"/>
-          <w:numId w:val="2"/>
-        </w:numPr>
-        <w:ind w:left="720" w:hanging="360"/>
-        <w:contextualSpacing w:val="1"/>
-        <w:rPr>
-          <w:u w:val="none"/>
-        </w:rPr>
-      </w:pPr>
-      <w:r>
-        <w:rPr>
-          <w:rtl w:val="0"/>
-        </w:rPr>
-        <w:t xml:space="preserve">If I touch the stove it will be a negatively reinforced action</w:t>
-      </w:r>
-    </w:p>
-    <w:p>
-      <w:pPr>
-        <w:contextualSpacing w:val="0"/>
-      </w:pPr>
-      <w:r>
-        <w:rPr>
-          <w:rtl w:val="0"/>
-        </w:rPr>
-      </w:r>
-    </w:p>
-    <w:p>
-      <w:pPr>
-        <w:contextualSpacing w:val="0"/>
-      </w:pPr>
-      <w:r>
-        <w:rPr>
-          <w:rtl w:val="0"/>
-        </w:rPr>
-        <w:tab/>
-        <w:t xml:space="preserve">While a jouvenile example, it is one to which we can all relate. Relation is critical because of how our brain physically works and also the frame of reference from which we all understand the world.  When we see something new our brains search through our understanding and relates it to our existing understanding.  Understanding being a key step in the process.  Once something is understood when then get to choose what to do with that understanding.  Do we hold it so it can be incorporated into our overall understanding of the world or do we discard it as non-essential.  Notice that I am avoiding the word truth and true here because holding something as false is the same as being not true.  In programming terms it more similar to being defined or null.  Null, non-existent is not the same as false. If we take something as pertinent to our understanding we incorporate it into our now expanded understanding of the world.  The memory center of the brain wires the idea to the rest of our understanding on a physical level and we can then use this newly held belief for relating future ideas around us.</w:t>
-      </w:r>
-    </w:p>
-    <w:p>
-      <w:pPr>
-        <w:ind w:firstLine="720"/>
-        <w:contextualSpacing w:val="0"/>
-      </w:pPr>
-      <w:r>
-        <w:rPr>
-          <w:rtl w:val="0"/>
-        </w:rPr>
-        <w:t xml:space="preserve">A belief, for purposes of this project, is the representation of this process.  Only after something is held as a belief can it be used further.  Beliefs wrap ideas that we hold “true” or more accurately we hold as relevant for referencing other ideas and beliefs. Belief is a wrapper on the concept of the idea.</w:t>
-      </w:r>
-      <w:r>
-        <w:rPr>
-          <w:rtl w:val="0"/>
-        </w:rPr>
-      </w:r>
-    </w:p>
-    <w:p>
-      <w:pPr>
-        <w:ind w:left="0" w:firstLine="0"/>
-        <w:contextualSpacing w:val="0"/>
-      </w:pPr>
-      <w:r>
-        <w:rPr>
-          <w:rtl w:val="0"/>
-        </w:rPr>
+        <w:t xml:space="preserve">Belief System</w:t>
+      </w:r>
+      <w:r>
+        <w:rPr>
+          <w:rtl w:val="0"/>
+        </w:rPr>
+      </w:r>
+    </w:p>
+    <w:p>
+      <w:pPr>
+        <w:ind w:firstLine="720"/>
+        <w:contextualSpacing w:val="0"/>
+      </w:pPr>
+      <w:r>
+        <w:rPr>
+          <w:rtl w:val="0"/>
+        </w:rPr>
+        <w:t xml:space="preserve">Similar to the lens of perception, but more accurately it is the piece relating to ideas we have held or taken into “our understanding” of the world.  In the physical brain it is how our consciousness views and comprehends the world around us.  It is the sum total of information we have upheld and wired up, so to speak.  It was formed by how ideas, memories, etc. were physically connected to each other within the mind.  Within CODEified it represents the ideas we have taken in as beliefs along with their programmatic, relative associations with each other.  The relationship they hold with each other is as important as the data points themselves.</w:t>
       </w:r>
     </w:p>
     <w:p>
@@ -1052,89 +1023,28 @@
         <w:rPr>
           <w:rtl w:val="0"/>
         </w:rPr>
-        <w:t xml:space="preserve">Just what is sounds like.  An idea that we “get.”  Within the context of CODEified, we must believe something in order to have understanding, but we do not need to understand an idea to believe it; to be able to use it to build our broader understanding or guide our actions.  Used in this context to “understand” something will be a programmatic way of representing “getting it” and “our understanding” refers to our metaphorical lens of perception.</w:t>
-      </w:r>
-    </w:p>
-    <w:p>
-      <w:pPr>
-        <w:ind w:left="0" w:firstLine="0"/>
-        <w:contextualSpacing w:val="0"/>
-      </w:pPr>
-      <w:r>
-        <w:rPr>
-          <w:rtl w:val="0"/>
-        </w:rPr>
-      </w:r>
-    </w:p>
-    <w:p>
-      <w:pPr>
-        <w:ind w:left="0" w:firstLine="0"/>
-        <w:contextualSpacing w:val="0"/>
-      </w:pPr>
-      <w:r>
-        <w:rPr>
-          <w:rtl w:val="0"/>
-        </w:rPr>
-      </w:r>
-    </w:p>
-    <w:p>
-      <w:pPr>
-        <w:ind w:left="0" w:firstLine="0"/>
-        <w:contextualSpacing w:val="0"/>
-      </w:pPr>
-      <w:r>
-        <w:rPr>
-          <w:rtl w:val="0"/>
-        </w:rPr>
-      </w:r>
-    </w:p>
-    <w:p>
-      <w:pPr>
-        <w:ind w:left="0" w:firstLine="0"/>
-        <w:contextualSpacing w:val="0"/>
-      </w:pPr>
-      <w:r>
-        <w:rPr>
-          <w:rtl w:val="0"/>
-        </w:rPr>
-      </w:r>
-    </w:p>
-    <w:p>
-      <w:pPr>
-        <w:ind w:left="0" w:firstLine="0"/>
-        <w:contextualSpacing w:val="0"/>
-      </w:pPr>
-      <w:r>
-        <w:rPr>
-          <w:rtl w:val="0"/>
-        </w:rPr>
-      </w:r>
-    </w:p>
-    <w:p>
-      <w:pPr>
-        <w:contextualSpacing w:val="0"/>
-      </w:pPr>
-      <w:r>
-        <w:rPr>
-          <w:rtl w:val="0"/>
-        </w:rPr>
-        <w:t xml:space="preserve">==========  Cut and Paste Working Area ============</w:t>
-      </w:r>
-    </w:p>
-    <w:p>
-      <w:pPr>
-        <w:ind w:left="0" w:firstLine="0"/>
-        <w:contextualSpacing w:val="0"/>
-      </w:pPr>
-      <w:r>
-        <w:rPr>
-          <w:rtl w:val="0"/>
-        </w:rPr>
-      </w:r>
-    </w:p>
-    <w:p>
-      <w:pPr>
-        <w:ind w:left="0" w:firstLine="0"/>
+        <w:t xml:space="preserve">Represents comprehension of an idea.</w:t>
+      </w:r>
+      <w:r>
+        <w:rPr>
+          <w:rtl w:val="0"/>
+        </w:rPr>
+        <w:t xml:space="preserve">  Within the context of CODEified, an idea must believed in order to be understood, but we do not need to understand an idea to believe it; to be able to use it to build our broader understanding of the world nor guide actions.  Understanding will be used to help asses expertise as necessary during topical discussion.  I am not sure how this will play out, if it will be necessary nor if it will become a detriment to an open forum.  I am concerned that for complex topics, complete understanding will be required however the idea of excluding people from the discussion is not a good idea nor the goal.  I am also wary of those who think they know more than they do.  I am wondering if this will be something that is assessed by others.  For instance you may state you believe something but only others will be able to rate your understanding of the idea/topic from your comments during the discussion.  TBD.</w:t>
+      </w:r>
+    </w:p>
+    <w:p>
+      <w:pPr>
+        <w:ind w:firstLine="720"/>
+        <w:contextualSpacing w:val="0"/>
+      </w:pPr>
+      <w:r>
+        <w:rPr>
+          <w:rtl w:val="0"/>
+        </w:rPr>
+      </w:r>
+    </w:p>
+    <w:p>
+      <w:pPr>
         <w:contextualSpacing w:val="0"/>
       </w:pPr>
       <w:r>
@@ -1144,6 +1054,316 @@
           <w:szCs w:val="24"/>
           <w:rtl w:val="0"/>
         </w:rPr>
+        <w:t xml:space="preserve">Principle</w:t>
+      </w:r>
+    </w:p>
+    <w:p>
+      <w:pPr>
+        <w:ind w:firstLine="720"/>
+        <w:contextualSpacing w:val="0"/>
+      </w:pPr>
+      <w:r>
+        <w:rPr>
+          <w:rtl w:val="0"/>
+        </w:rPr>
+        <w:t xml:space="preserve">Principles are beliefs that we use to guide our actions.  I wanted to separate these two and make this explicit.  It is possible to live by an idea yet not believe it and we can also beleive ideas yet not live by them.  Principles, however, will make up the law that we each will live our life by.  This is where we get to the interesting part.  Principles make up the basis for YOUR law.  The one that you promise to live your life by, even when nobody's watching.  Remember the part about you are more likely to follow a law if it is your own?  There it is.  You choose to live by your principles and principles are built on your belief system.  Ah hah!  That’s what i said when I thought of it at least.</w:t>
+      </w:r>
+    </w:p>
+    <w:p>
+      <w:pPr>
+        <w:ind w:left="0" w:firstLine="0"/>
+        <w:contextualSpacing w:val="0"/>
+      </w:pPr>
+      <w:r>
+        <w:rPr>
+          <w:rtl w:val="0"/>
+        </w:rPr>
+      </w:r>
+    </w:p>
+    <w:p>
+      <w:pPr>
+        <w:contextualSpacing w:val="0"/>
+      </w:pPr>
+      <w:r>
+        <w:rPr>
+          <w:b w:val="1"/>
+          <w:sz w:val="24"/>
+          <w:szCs w:val="24"/>
+          <w:rtl w:val="0"/>
+        </w:rPr>
+        <w:t xml:space="preserve">Rule</w:t>
+      </w:r>
+    </w:p>
+    <w:p>
+      <w:pPr>
+        <w:ind w:firstLine="720"/>
+        <w:contextualSpacing w:val="0"/>
+      </w:pPr>
+      <w:r>
+        <w:rPr>
+          <w:rtl w:val="0"/>
+        </w:rPr>
+        <w:t xml:space="preserve">Rules build on principles in that you believe others should also guide their actions, live their life, by them.  The reason that it wraps the concept of principle is because it would be oftly hypocritical for you to think someone else should live by a principle when you aren't willing to live by it yourself.  We all get to lead by example first.</w:t>
+      </w:r>
+    </w:p>
+    <w:p>
+      <w:pPr>
+        <w:ind w:firstLine="720"/>
+        <w:contextualSpacing w:val="0"/>
+      </w:pPr>
+      <w:r>
+        <w:rPr>
+          <w:rtl w:val="0"/>
+        </w:rPr>
+      </w:r>
+    </w:p>
+    <w:p>
+      <w:pPr>
+        <w:contextualSpacing w:val="0"/>
+      </w:pPr>
+      <w:r>
+        <w:rPr>
+          <w:b w:val="1"/>
+          <w:sz w:val="24"/>
+          <w:szCs w:val="24"/>
+          <w:rtl w:val="0"/>
+        </w:rPr>
+        <w:t xml:space="preserve">Laws</w:t>
+      </w:r>
+    </w:p>
+    <w:p>
+      <w:pPr>
+        <w:ind w:firstLine="720"/>
+        <w:contextualSpacing w:val="0"/>
+      </w:pPr>
+      <w:r>
+        <w:rPr>
+          <w:rtl w:val="0"/>
+        </w:rPr>
+        <w:t xml:space="preserve">Once a rule crosses the democratically determined threshold for a jurisdiction the rule will become law.  Regardless of whether the individual has heard of the idea (ignorance of the law is no excuse) they will be required to live their lives by laws while in the jurisdiction for which the law applies.  More on how aggregation will help determine jurisdictions and how the democratic threshold determination is made below.</w:t>
+      </w:r>
+    </w:p>
+    <w:p>
+      <w:pPr>
+        <w:ind w:firstLine="720"/>
+        <w:contextualSpacing w:val="0"/>
+      </w:pPr>
+      <w:r>
+        <w:rPr>
+          <w:rtl w:val="0"/>
+        </w:rPr>
+      </w:r>
+    </w:p>
+    <w:p>
+      <w:pPr>
+        <w:contextualSpacing w:val="0"/>
+      </w:pPr>
+      <w:r>
+        <w:rPr>
+          <w:b w:val="1"/>
+          <w:sz w:val="24"/>
+          <w:szCs w:val="24"/>
+          <w:rtl w:val="0"/>
+        </w:rPr>
+        <w:t xml:space="preserve">Individual Will</w:t>
+      </w:r>
+    </w:p>
+    <w:p>
+      <w:pPr>
+        <w:ind w:firstLine="720"/>
+        <w:contextualSpacing w:val="0"/>
+      </w:pPr>
+      <w:r>
+        <w:rPr>
+          <w:rtl w:val="0"/>
+        </w:rPr>
+        <w:t xml:space="preserve">Everything taken as a whole.  Will is the same this as the representation of how a government of one would work on the island mentioned above.  If I was on an island my government would execute my Will as represented by beliefs, understanding, principles, rules and it would aggregate that to create the law of the land (island).  In the example of one individual the laws would be the same as the principles I had set as rules in the system.</w:t>
+      </w:r>
+    </w:p>
+    <w:p>
+      <w:pPr>
+        <w:ind w:firstLine="720"/>
+        <w:contextualSpacing w:val="0"/>
+      </w:pPr>
+      <w:r>
+        <w:rPr>
+          <w:rtl w:val="0"/>
+        </w:rPr>
+      </w:r>
+    </w:p>
+    <w:p>
+      <w:pPr>
+        <w:contextualSpacing w:val="0"/>
+      </w:pPr>
+      <w:r>
+        <w:rPr>
+          <w:b w:val="1"/>
+          <w:sz w:val="24"/>
+          <w:szCs w:val="24"/>
+          <w:rtl w:val="0"/>
+        </w:rPr>
+        <w:t xml:space="preserve">The Will of (We) the People</w:t>
+      </w:r>
+    </w:p>
+    <w:p>
+      <w:pPr>
+        <w:ind w:left="0" w:firstLine="0"/>
+        <w:contextualSpacing w:val="0"/>
+      </w:pPr>
+      <w:r>
+        <w:rPr>
+          <w:rtl w:val="0"/>
+        </w:rPr>
+        <w:tab/>
+        <w:t xml:space="preserve">The aggregation of individual Will.  I am not sure if this needs to be defined as The CODEified Constitution will be, in essence, this.  Perhaps this term is just a “nice to have”</w:t>
+      </w:r>
+      <w:r>
+        <w:rPr>
+          <w:rtl w:val="0"/>
+        </w:rPr>
+      </w:r>
+    </w:p>
+    <w:p>
+      <w:pPr>
+        <w:ind w:firstLine="720"/>
+        <w:contextualSpacing w:val="0"/>
+      </w:pPr>
+      <w:r>
+        <w:rPr>
+          <w:rtl w:val="0"/>
+        </w:rPr>
+      </w:r>
+    </w:p>
+    <w:p>
+      <w:pPr>
+        <w:ind w:firstLine="720"/>
+        <w:contextualSpacing w:val="0"/>
+      </w:pPr>
+      <w:r>
+        <w:rPr>
+          <w:rtl w:val="0"/>
+        </w:rPr>
+      </w:r>
+    </w:p>
+    <w:p>
+      <w:pPr>
+        <w:contextualSpacing w:val="0"/>
+      </w:pPr>
+      <w:r>
+        <w:rPr>
+          <w:rtl w:val="0"/>
+        </w:rPr>
+        <w:t xml:space="preserve">==========  Cut and Paste Working Area ============</w:t>
+      </w:r>
+    </w:p>
+    <w:p>
+      <w:pPr>
+        <w:contextualSpacing w:val="0"/>
+      </w:pPr>
+      <w:r>
+        <w:rPr>
+          <w:rtl w:val="0"/>
+        </w:rPr>
+      </w:r>
+    </w:p>
+    <w:p>
+      <w:pPr>
+        <w:contextualSpacing w:val="0"/>
+      </w:pPr>
+      <w:r>
+        <w:rPr>
+          <w:rtl w:val="0"/>
+        </w:rPr>
+      </w:r>
+    </w:p>
+    <w:p>
+      <w:pPr>
+        <w:contextualSpacing w:val="0"/>
+      </w:pPr>
+      <w:r>
+        <w:rPr>
+          <w:rtl w:val="0"/>
+        </w:rPr>
+        <w:t xml:space="preserve">Notice that I am avoiding the word truth and true here because holding something as false is the same as being not true.  In programming terms it more similar to being defined or null.  Null, non-existent is not the same as false. If we take something as pertinent to our understanding we incorporate it into our now expanded understanding of the world.  The memory center of the brain wires the idea to the rest of our understanding on a physical level and we can then use this newly held belief for relating future ideas around us.</w:t>
+      </w:r>
+    </w:p>
+    <w:p>
+      <w:pPr>
+        <w:ind w:left="0" w:firstLine="0"/>
+        <w:contextualSpacing w:val="0"/>
+      </w:pPr>
+      <w:r>
+        <w:rPr>
+          <w:rtl w:val="0"/>
+        </w:rPr>
+      </w:r>
+    </w:p>
+    <w:p>
+      <w:pPr>
+        <w:ind w:left="0" w:firstLine="0"/>
+        <w:contextualSpacing w:val="0"/>
+      </w:pPr>
+      <w:r>
+        <w:rPr>
+          <w:rtl w:val="0"/>
+        </w:rPr>
+      </w:r>
+    </w:p>
+    <w:p>
+      <w:pPr>
+        <w:ind w:left="0" w:firstLine="0"/>
+        <w:contextualSpacing w:val="0"/>
+      </w:pPr>
+      <w:r>
+        <w:rPr>
+          <w:rtl w:val="0"/>
+        </w:rPr>
+      </w:r>
+    </w:p>
+    <w:p>
+      <w:pPr>
+        <w:ind w:left="0" w:firstLine="0"/>
+        <w:contextualSpacing w:val="0"/>
+      </w:pPr>
+      <w:r>
+        <w:rPr>
+          <w:rtl w:val="0"/>
+        </w:rPr>
+      </w:r>
+    </w:p>
+    <w:p>
+      <w:pPr>
+        <w:contextualSpacing w:val="0"/>
+      </w:pPr>
+      <w:r>
+        <w:rPr>
+          <w:rtl w:val="0"/>
+        </w:rPr>
+      </w:r>
+    </w:p>
+    <w:p>
+      <w:pPr>
+        <w:ind w:left="0" w:firstLine="0"/>
+        <w:contextualSpacing w:val="0"/>
+      </w:pPr>
+      <w:r>
+        <w:rPr>
+          <w:rtl w:val="0"/>
+        </w:rPr>
+      </w:r>
+    </w:p>
+    <w:p>
+      <w:pPr>
+        <w:ind w:left="0" w:firstLine="0"/>
+        <w:contextualSpacing w:val="0"/>
+      </w:pPr>
+      <w:r>
+        <w:rPr>
+          <w:b w:val="1"/>
+          <w:sz w:val="24"/>
+          <w:szCs w:val="24"/>
+          <w:rtl w:val="0"/>
+        </w:rPr>
         <w:t xml:space="preserve">How it works</w:t>
       </w:r>
     </w:p>
@@ -1204,95 +1424,6 @@
         </w:rPr>
         <w:t xml:space="preserve">As each of us agrees to live by a </w:t>
       </w:r>
-      <w:r>
-        <w:rPr>
-          <w:rtl w:val="0"/>
-        </w:rPr>
-      </w:r>
-    </w:p>
-    <w:p>
-      <w:pPr>
-        <w:ind w:firstLine="720"/>
-        <w:contextualSpacing w:val="0"/>
-      </w:pPr>
-      <w:r>
-        <w:rPr>
-          <w:rtl w:val="0"/>
-        </w:rPr>
-      </w:r>
-    </w:p>
-    <w:p>
-      <w:pPr>
-        <w:ind w:firstLine="720"/>
-        <w:contextualSpacing w:val="0"/>
-      </w:pPr>
-      <w:r>
-        <w:rPr>
-          <w:rtl w:val="0"/>
-        </w:rPr>
-      </w:r>
-    </w:p>
-    <w:p>
-      <w:pPr>
-        <w:ind w:firstLine="720"/>
-        <w:contextualSpacing w:val="0"/>
-      </w:pPr>
-      <w:r>
-        <w:rPr>
-          <w:rtl w:val="0"/>
-        </w:rPr>
-      </w:r>
-    </w:p>
-    <w:p>
-      <w:pPr>
-        <w:ind w:firstLine="720"/>
-        <w:contextualSpacing w:val="0"/>
-      </w:pPr>
-      <w:r>
-        <w:rPr>
-          <w:rtl w:val="0"/>
-        </w:rPr>
-        <w:t xml:space="preserve">Ideas can build on other ideas.  Choices are made based on understanding of ideas.   </w:t>
-      </w:r>
-    </w:p>
-    <w:p>
-      <w:pPr>
-        <w:ind w:firstLine="720"/>
-        <w:contextualSpacing w:val="0"/>
-      </w:pPr>
-      <w:r>
-        <w:rPr>
-          <w:rtl w:val="0"/>
-        </w:rPr>
-      </w:r>
-    </w:p>
-    <w:p>
-      <w:pPr>
-        <w:ind w:firstLine="720"/>
-        <w:contextualSpacing w:val="0"/>
-      </w:pPr>
-      <w:r>
-        <w:rPr>
-          <w:rtl w:val="0"/>
-        </w:rPr>
-      </w:r>
-    </w:p>
-    <w:p>
-      <w:pPr>
-        <w:ind w:firstLine="720"/>
-        <w:contextualSpacing w:val="0"/>
-      </w:pPr>
-      <w:r>
-        <w:rPr>
-          <w:rtl w:val="0"/>
-        </w:rPr>
-      </w:r>
-    </w:p>
-    <w:p>
-      <w:pPr>
-        <w:ind w:firstLine="720"/>
-        <w:contextualSpacing w:val="0"/>
-      </w:pPr>
       <w:r>
         <w:rPr>
           <w:rtl w:val="0"/>

</xml_diff>